<commit_message>
[Software document] Updating document tree.
</commit_message>
<xml_diff>
--- a/docs/Management/rup_sdpln_sp.docx
+++ b/docs/Management/rup_sdpln_sp.docx
@@ -64,7 +64,15 @@
           <w:vertAlign w:val="baseline"/>
           <w:rtl w:val="0"/>
         </w:rPr>
-        <w:t xml:space="preserve">Version 1.0</w:t>
+        <w:t xml:space="preserve">Version 1.</w:t>
+      </w:r>
+      <w:r>
+        <w:rPr>
+          <w:sz w:val="28"/>
+          <w:szCs w:val="28"/>
+          <w:rtl w:val="0"/>
+        </w:rPr>
+        <w:t xml:space="preserve">1</w:t>
       </w:r>
       <w:r>
         <w:rPr>
@@ -598,12 +606,127 @@
               <w:rPr>
                 <w:rtl w:val="0"/>
               </w:rPr>
-              <w:t xml:space="preserve">Ngũ Kiệt Hùng.</w:t>
-            </w:r>
-            <w:r>
-              <w:rPr>
-                <w:rtl w:val="0"/>
-              </w:rPr>
+              <w:t xml:space="preserve">Ngũ Kiệt Hùng</w:t>
+            </w:r>
+            <w:r>
+              <w:rPr>
+                <w:rtl w:val="0"/>
+              </w:rPr>
+            </w:r>
+          </w:p>
+        </w:tc>
+      </w:tr>
+      <w:tr>
+        <w:trPr>
+          <w:cantSplit w:val="0"/>
+          <w:tblHeader w:val="0"/>
+        </w:trPr>
+        <w:tc>
+          <w:tcPr>
+            <w:vAlign w:val="top"/>
+          </w:tcPr>
+          <w:p>
+            <w:pPr>
+              <w:rPr/>
+            </w:pPr>
+            <w:r>
+              <w:rPr>
+                <w:rtl w:val="0"/>
+              </w:rPr>
+              <w:t xml:space="preserve">01/11/2024</w:t>
+            </w:r>
+          </w:p>
+        </w:tc>
+        <w:tc>
+          <w:tcPr>
+            <w:vAlign w:val="top"/>
+          </w:tcPr>
+          <w:p>
+            <w:pPr>
+              <w:keepNext w:val="0"/>
+              <w:keepLines w:val="1"/>
+              <w:pageBreakBefore w:val="0"/>
+              <w:widowControl w:val="0"/>
+              <w:pBdr>
+                <w:top w:space="0" w:sz="0" w:val="nil"/>
+                <w:left w:space="0" w:sz="0" w:val="nil"/>
+                <w:bottom w:space="0" w:sz="0" w:val="nil"/>
+                <w:right w:space="0" w:sz="0" w:val="nil"/>
+                <w:between w:space="0" w:sz="0" w:val="nil"/>
+              </w:pBdr>
+              <w:shd w:fill="auto" w:val="clear"/>
+              <w:spacing w:after="120" w:before="0" w:line="240" w:lineRule="auto"/>
+              <w:ind w:left="0" w:right="0" w:firstLine="0"/>
+              <w:jc w:val="left"/>
+              <w:rPr/>
+            </w:pPr>
+            <w:r>
+              <w:rPr>
+                <w:rtl w:val="0"/>
+              </w:rPr>
+              <w:t xml:space="preserve">1.1</w:t>
+            </w:r>
+          </w:p>
+        </w:tc>
+        <w:tc>
+          <w:tcPr>
+            <w:vAlign w:val="top"/>
+          </w:tcPr>
+          <w:p>
+            <w:pPr>
+              <w:keepNext w:val="0"/>
+              <w:keepLines w:val="1"/>
+              <w:pageBreakBefore w:val="0"/>
+              <w:widowControl w:val="0"/>
+              <w:pBdr>
+                <w:top w:space="0" w:sz="0" w:val="nil"/>
+                <w:left w:space="0" w:sz="0" w:val="nil"/>
+                <w:bottom w:space="0" w:sz="0" w:val="nil"/>
+                <w:right w:space="0" w:sz="0" w:val="nil"/>
+                <w:between w:space="0" w:sz="0" w:val="nil"/>
+              </w:pBdr>
+              <w:shd w:fill="auto" w:val="clear"/>
+              <w:spacing w:after="120" w:before="0" w:line="240" w:lineRule="auto"/>
+              <w:ind w:left="0" w:right="0" w:firstLine="0"/>
+              <w:jc w:val="left"/>
+              <w:rPr/>
+            </w:pPr>
+            <w:r>
+              <w:rPr>
+                <w:rtl w:val="0"/>
+              </w:rPr>
+              <w:t xml:space="preserve">Project Overview, Organization and Management Process</w:t>
+            </w:r>
+          </w:p>
+        </w:tc>
+        <w:tc>
+          <w:tcPr>
+            <w:vAlign w:val="top"/>
+          </w:tcPr>
+          <w:p>
+            <w:pPr>
+              <w:keepNext w:val="0"/>
+              <w:keepLines w:val="1"/>
+              <w:pageBreakBefore w:val="0"/>
+              <w:widowControl w:val="0"/>
+              <w:pBdr>
+                <w:top w:space="0" w:sz="0" w:val="nil"/>
+                <w:left w:space="0" w:sz="0" w:val="nil"/>
+                <w:bottom w:space="0" w:sz="0" w:val="nil"/>
+                <w:right w:space="0" w:sz="0" w:val="nil"/>
+                <w:between w:space="0" w:sz="0" w:val="nil"/>
+              </w:pBdr>
+              <w:shd w:fill="auto" w:val="clear"/>
+              <w:spacing w:after="120" w:before="0" w:line="240" w:lineRule="auto"/>
+              <w:ind w:left="0" w:right="0" w:firstLine="0"/>
+              <w:jc w:val="left"/>
+              <w:rPr/>
+            </w:pPr>
+            <w:r>
+              <w:rPr>
+                <w:rtl w:val="0"/>
+              </w:rPr>
+              <w:t xml:space="preserve">Introduction, Project Overview: N. T. T. Long. Project Organization, Management Process: N. K. Hùng. </w:t>
             </w:r>
           </w:p>
         </w:tc>
@@ -7877,7 +8000,18 @@
               <w:vertAlign w:val="baseline"/>
               <w:rtl w:val="0"/>
             </w:rPr>
-            <w:t xml:space="preserve"> Version:          1.0</w:t>
+            <w:t xml:space="preserve"> Version:          1.</w:t>
+          </w:r>
+          <w:r>
+            <w:rPr>
+              <w:rtl w:val="0"/>
+            </w:rPr>
+            <w:t xml:space="preserve">1</w:t>
+          </w:r>
+          <w:r>
+            <w:rPr>
+              <w:rtl w:val="0"/>
+            </w:rPr>
           </w:r>
         </w:p>
       </w:tc>
@@ -7927,7 +8061,7 @@
             <w:rPr>
               <w:rtl w:val="0"/>
             </w:rPr>
-            <w:t xml:space="preserve">29/10/2024</w:t>
+            <w:t xml:space="preserve">01/11/2024</w:t>
           </w:r>
           <w:r>
             <w:rPr>

</xml_diff>